<commit_message>
Add queue print template
</commit_message>
<xml_diff>
--- a/Finley's doc/design/打印单设计/打印单设计.docx
+++ b/Finley's doc/design/打印单设计/打印单设计.docx
@@ -258,7 +258,21 @@
         <w:rPr>
           <w:rFonts w:hint="eastAsia"/>
         </w:rPr>
-        <w:t>收银打印打印消费明细清单，是直接出示给客户的。</w:t>
+        <w:t>收银</w:t>
+      </w:r>
+      <w:proofErr w:type="gramStart"/>
+      <w:r>
+        <w:rPr>
+          <w:rFonts w:hint="eastAsia"/>
+        </w:rPr>
+        <w:t>打印打印</w:t>
+      </w:r>
+      <w:proofErr w:type="gramEnd"/>
+      <w:r>
+        <w:rPr>
+          <w:rFonts w:hint="eastAsia"/>
+        </w:rPr>
+        <w:t>消费明细清单，是直接出示给客户的。</w:t>
       </w:r>
     </w:p>
     <w:p>
@@ -345,11 +359,6 @@
       </w:r>
     </w:p>
     <w:p>
-      <w:pPr>
-        <w:rPr>
-          <w:rFonts w:hint="eastAsia"/>
-        </w:rPr>
-      </w:pPr>
       <w:r>
         <w:rPr>
           <w:rFonts w:hint="eastAsia"/>
@@ -358,11 +367,6 @@
       </w:r>
     </w:p>
     <w:p>
-      <w:pPr>
-        <w:rPr>
-          <w:rFonts w:hint="eastAsia"/>
-        </w:rPr>
-      </w:pPr>
       <w:r>
         <w:rPr>
           <w:rFonts w:hint="eastAsia"/>
@@ -371,11 +375,6 @@
       </w:r>
     </w:p>
     <w:p>
-      <w:pPr>
-        <w:rPr>
-          <w:rFonts w:hint="eastAsia"/>
-        </w:rPr>
-      </w:pPr>
       <w:r>
         <w:rPr>
           <w:rFonts w:hint="eastAsia"/>
@@ -384,11 +383,6 @@
       </w:r>
     </w:p>
     <w:p>
-      <w:pPr>
-        <w:rPr>
-          <w:rFonts w:hint="eastAsia"/>
-        </w:rPr>
-      </w:pPr>
       <w:r>
         <w:rPr>
           <w:rFonts w:hint="eastAsia"/>
@@ -499,9 +493,6 @@
     <w:p>
       <w:pPr>
         <w:pStyle w:val="Heading2"/>
-        <w:rPr>
-          <w:rFonts w:hint="eastAsia"/>
-        </w:rPr>
       </w:pPr>
       <w:r>
         <w:rPr>
@@ -512,11 +503,6 @@
       </w:r>
     </w:p>
     <w:p>
-      <w:pPr>
-        <w:rPr>
-          <w:rFonts w:hint="eastAsia"/>
-        </w:rPr>
-      </w:pPr>
       <w:r>
         <w:rPr>
           <w:noProof/>
@@ -569,11 +555,6 @@
       </w:r>
     </w:p>
     <w:p>
-      <w:pPr>
-        <w:rPr>
-          <w:rFonts w:hint="eastAsia"/>
-        </w:rPr>
-      </w:pPr>
       <w:r>
         <w:rPr>
           <w:rFonts w:hint="eastAsia"/>
@@ -588,15 +569,26 @@
           <w:ilvl w:val="0"/>
           <w:numId w:val="1"/>
         </w:numPr>
-        <w:rPr>
-          <w:rFonts w:hint="eastAsia"/>
-        </w:rPr>
-      </w:pPr>
-      <w:r>
-        <w:rPr>
-          <w:rFonts w:hint="eastAsia"/>
-        </w:rPr>
-        <w:t>首先考虑到单价最贵也很少有超过千元的，而且分的单位基本可以忽略，所以可以根据这个重新设置菜单栏各个栏位的比例。</w:t>
+      </w:pPr>
+      <w:r>
+        <w:rPr>
+          <w:rFonts w:hint="eastAsia"/>
+        </w:rPr>
+        <w:t>首先考虑到单价最贵也很少有超过千元的，而且分的单位基本可以忽略，所以可以根据这个重新设置菜单</w:t>
+      </w:r>
+      <w:proofErr w:type="gramStart"/>
+      <w:r>
+        <w:rPr>
+          <w:rFonts w:hint="eastAsia"/>
+        </w:rPr>
+        <w:t>栏各个</w:t>
+      </w:r>
+      <w:proofErr w:type="gramEnd"/>
+      <w:r>
+        <w:rPr>
+          <w:rFonts w:hint="eastAsia"/>
+        </w:rPr>
+        <w:t>栏位的比例。</w:t>
       </w:r>
     </w:p>
     <w:p>
@@ -606,9 +598,6 @@
           <w:ilvl w:val="0"/>
           <w:numId w:val="1"/>
         </w:numPr>
-        <w:rPr>
-          <w:rFonts w:hint="eastAsia"/>
-        </w:rPr>
       </w:pPr>
       <w:r>
         <w:rPr>
@@ -618,11 +607,6 @@
       </w:r>
     </w:p>
     <w:p>
-      <w:pPr>
-        <w:rPr>
-          <w:rFonts w:hint="eastAsia"/>
-        </w:rPr>
-      </w:pPr>
       <w:r>
         <w:rPr>
           <w:rFonts w:hint="eastAsia"/>
@@ -631,11 +615,6 @@
       </w:r>
     </w:p>
     <w:p>
-      <w:pPr>
-        <w:rPr>
-          <w:rFonts w:hint="eastAsia"/>
-        </w:rPr>
-      </w:pPr>
       <w:r>
         <w:rPr>
           <w:rFonts w:hint="eastAsia"/>
@@ -688,7 +667,119 @@
         </w:drawing>
       </w:r>
     </w:p>
-    <w:p/>
+    <w:p>
+      <w:pPr>
+        <w:pStyle w:val="Heading1"/>
+      </w:pPr>
+      <w:r>
+        <w:rPr>
+          <w:rFonts w:hint="eastAsia"/>
+        </w:rPr>
+        <w:lastRenderedPageBreak/>
+        <w:t>排队打印</w:t>
+      </w:r>
+    </w:p>
+    <w:p>
+      <w:pPr>
+        <w:pStyle w:val="Heading2"/>
+      </w:pPr>
+      <w:r>
+        <w:rPr>
+          <w:rFonts w:hint="eastAsia"/>
+        </w:rPr>
+        <w:t>打印信息</w:t>
+      </w:r>
+    </w:p>
+    <w:p>
+      <w:r>
+        <w:rPr>
+          <w:rFonts w:hint="eastAsia"/>
+        </w:rPr>
+        <w:t>号码</w:t>
+      </w:r>
+    </w:p>
+    <w:p>
+      <w:r>
+        <w:rPr>
+          <w:rFonts w:hint="eastAsia"/>
+        </w:rPr>
+        <w:t>等待人数</w:t>
+      </w:r>
+    </w:p>
+    <w:p>
+      <w:r>
+        <w:rPr>
+          <w:rFonts w:hint="eastAsia"/>
+        </w:rPr>
+        <w:t>当前时间</w:t>
+      </w:r>
+    </w:p>
+    <w:p>
+      <w:pPr>
+        <w:pStyle w:val="Heading2"/>
+        <w:rPr>
+          <w:rFonts w:hint="eastAsia"/>
+        </w:rPr>
+      </w:pPr>
+      <w:r>
+        <w:rPr>
+          <w:rFonts w:hint="eastAsia"/>
+        </w:rPr>
+        <w:t>页面设计</w:t>
+      </w:r>
+    </w:p>
+    <w:p>
+      <w:r>
+        <w:rPr>
+          <w:noProof/>
+        </w:rPr>
+        <w:drawing>
+          <wp:inline distT="0" distB="0" distL="0" distR="0">
+            <wp:extent cx="2293620" cy="1760220"/>
+            <wp:effectExtent l="19050" t="0" r="0" b="0"/>
+            <wp:docPr id="3" name="Picture 1"/>
+            <wp:cNvGraphicFramePr>
+              <a:graphicFrameLocks xmlns:a="http://schemas.openxmlformats.org/drawingml/2006/main" noChangeAspect="1"/>
+            </wp:cNvGraphicFramePr>
+            <a:graphic xmlns:a="http://schemas.openxmlformats.org/drawingml/2006/main">
+              <a:graphicData uri="http://schemas.openxmlformats.org/drawingml/2006/picture">
+                <pic:pic xmlns:pic="http://schemas.openxmlformats.org/drawingml/2006/picture">
+                  <pic:nvPicPr>
+                    <pic:cNvPr id="0" name="Picture 1"/>
+                    <pic:cNvPicPr>
+                      <a:picLocks noChangeAspect="1" noChangeArrowheads="1"/>
+                    </pic:cNvPicPr>
+                  </pic:nvPicPr>
+                  <pic:blipFill>
+                    <a:blip r:embed="rId10" cstate="print"/>
+                    <a:srcRect/>
+                    <a:stretch>
+                      <a:fillRect/>
+                    </a:stretch>
+                  </pic:blipFill>
+                  <pic:spPr bwMode="auto">
+                    <a:xfrm>
+                      <a:off x="0" y="0"/>
+                      <a:ext cx="2293620" cy="1760220"/>
+                    </a:xfrm>
+                    <a:prstGeom prst="rect">
+                      <a:avLst/>
+                    </a:prstGeom>
+                    <a:noFill/>
+                    <a:ln w="9525">
+                      <a:noFill/>
+                      <a:miter lim="800000"/>
+                      <a:headEnd/>
+                      <a:tailEnd/>
+                    </a:ln>
+                  </pic:spPr>
+                </pic:pic>
+              </a:graphicData>
+            </a:graphic>
+          </wp:inline>
+        </w:drawing>
+      </w:r>
+    </w:p>
     <w:sectPr>
       <w:pgSz w:w="12240" w:h="15840"/>
       <w:pgMar w:top="1440" w:right="1440" w:bottom="1440" w:left="1440" w:header="720" w:footer="720" w:gutter="0"/>

</xml_diff>